<commit_message>
URS Updated for final release 2.4
URS Updated for final release 2.4
URS Updated, Reviewed, and changes incorporated.
</commit_message>
<xml_diff>
--- a/SPEC/REQUIREMENT/URS/BASELINE/RAM_TURS.docx
+++ b/SPEC/REQUIREMENT/URS/BASELINE/RAM_TURS.docx
@@ -51,7 +51,6 @@
           <w:noProof/>
           <w:sz w:val="48"/>
           <w:szCs w:val="48"/>
-          <w:lang w:val="en-GB" w:eastAsia="en-GB"/>
         </w:rPr>
         <w:drawing>
           <wp:inline distT="0" distB="0" distL="0" distR="0" wp14:anchorId="6B0D1D08" wp14:editId="590C1110">
@@ -203,6 +202,9 @@
               <w:jc w:val="right"/>
             </w:pPr>
             <w:r>
+              <w:t>3</w:t>
+            </w:r>
+            <w:r>
               <w:t>Document Reference:</w:t>
             </w:r>
           </w:p>
@@ -452,10 +454,8 @@
                 <w:sz w:val="20"/>
                 <w:lang w:val="en-GB"/>
               </w:rPr>
-              <w:t>3</w:t>
+              <w:t>4</w:t>
             </w:r>
-            <w:bookmarkStart w:id="0" w:name="_GoBack"/>
-            <w:bookmarkEnd w:id="0"/>
           </w:p>
         </w:tc>
       </w:tr>
@@ -499,8 +499,10 @@
                 <w:sz w:val="20"/>
                 <w:lang w:val="en-GB"/>
               </w:rPr>
-              <w:t>1</w:t>
+              <w:t>20</w:t>
             </w:r>
+            <w:bookmarkStart w:id="0" w:name="_GoBack"/>
+            <w:bookmarkEnd w:id="0"/>
             <w:r>
               <w:rPr>
                 <w:sz w:val="20"/>
@@ -513,14 +515,21 @@
                 <w:sz w:val="20"/>
                 <w:lang w:val="en-GB"/>
               </w:rPr>
-              <w:t>Dec</w:t>
+              <w:t>Jan</w:t>
             </w:r>
             <w:r>
               <w:rPr>
                 <w:sz w:val="20"/>
                 <w:lang w:val="en-GB"/>
               </w:rPr>
-              <w:t>-2018</w:t>
+              <w:t>-201</w:t>
+            </w:r>
+            <w:r>
+              <w:rPr>
+                <w:sz w:val="20"/>
+                <w:lang w:val="en-GB"/>
+              </w:rPr>
+              <w:t>9</w:t>
             </w:r>
           </w:p>
         </w:tc>
@@ -1252,7 +1261,7 @@
                 <v:shape id="_x0000_s1026" type="#_x0000_t75" alt="" style="position:absolute;left:0;text-align:left;margin-left:7.65pt;margin-top:8.6pt;width:162pt;height:107.75pt;z-index:251657728;visibility:visible;mso-wrap-edited:f;mso-width-percent:0;mso-height-percent:0;mso-position-horizontal-relative:text;mso-position-vertical-relative:text;mso-width-percent:0;mso-height-percent:0" o:userdrawn="t">
                   <v:imagedata r:id="rId13" o:title=""/>
                 </v:shape>
-                <o:OLEObject Type="Embed" ProgID="Word.Picture.8" ShapeID="_x0000_s1026" DrawAspect="Content" ObjectID="_1606728043" r:id="rId14"/>
+                <o:OLEObject Type="Embed" ProgID="Word.Picture.8" ShapeID="_x0000_s1026" DrawAspect="Content" ObjectID="_1609499426" r:id="rId14"/>
               </w:pict>
             </w:r>
           </w:p>
@@ -2594,6 +2603,13 @@
                 <w:lang w:val="en-GB"/>
               </w:rPr>
             </w:pPr>
+            <w:r>
+              <w:rPr>
+                <w:sz w:val="20"/>
+                <w:lang w:val="en-GB"/>
+              </w:rPr>
+              <w:t>15/12/2018</w:t>
+            </w:r>
           </w:p>
         </w:tc>
         <w:tc>
@@ -2655,6 +2671,148 @@
                 <w:sz w:val="20"/>
                 <w:lang w:val="en-GB"/>
               </w:rPr>
+              <w:t>2.4</w:t>
+            </w:r>
+          </w:p>
+        </w:tc>
+        <w:tc>
+          <w:tcPr>
+            <w:tcW w:w="2160" w:type="dxa"/>
+            <w:tcBorders>
+              <w:top w:val="single" w:sz="6" w:space="0" w:color="auto"/>
+              <w:left w:val="single" w:sz="6" w:space="0" w:color="auto"/>
+              <w:bottom w:val="single" w:sz="6" w:space="0" w:color="auto"/>
+              <w:right w:val="single" w:sz="6" w:space="0" w:color="auto"/>
+            </w:tcBorders>
+          </w:tcPr>
+          <w:p>
+            <w:pPr>
+              <w:pStyle w:val="Title"/>
+              <w:spacing w:before="120" w:after="120"/>
+              <w:jc w:val="center"/>
+              <w:rPr>
+                <w:sz w:val="20"/>
+                <w:lang w:val="en-GB"/>
+              </w:rPr>
+            </w:pPr>
+            <w:r>
+              <w:rPr>
+                <w:sz w:val="20"/>
+                <w:lang w:val="en-GB"/>
+              </w:rPr>
+              <w:t>RAM/TURS</w:t>
+            </w:r>
+          </w:p>
+        </w:tc>
+        <w:tc>
+          <w:tcPr>
+            <w:tcW w:w="1260" w:type="dxa"/>
+            <w:tcBorders>
+              <w:top w:val="single" w:sz="6" w:space="0" w:color="auto"/>
+              <w:left w:val="single" w:sz="6" w:space="0" w:color="auto"/>
+              <w:bottom w:val="single" w:sz="6" w:space="0" w:color="auto"/>
+              <w:right w:val="single" w:sz="6" w:space="0" w:color="auto"/>
+            </w:tcBorders>
+          </w:tcPr>
+          <w:p>
+            <w:pPr>
+              <w:pStyle w:val="Title"/>
+              <w:spacing w:before="120" w:after="120"/>
+              <w:jc w:val="center"/>
+              <w:rPr>
+                <w:sz w:val="20"/>
+                <w:lang w:val="en-GB"/>
+              </w:rPr>
+            </w:pPr>
+            <w:r>
+              <w:rPr>
+                <w:sz w:val="20"/>
+                <w:lang w:val="en-GB"/>
+              </w:rPr>
+              <w:t>20</w:t>
+            </w:r>
+            <w:r>
+              <w:rPr>
+                <w:sz w:val="20"/>
+                <w:lang w:val="en-GB"/>
+              </w:rPr>
+              <w:t>/1/2019</w:t>
+            </w:r>
+          </w:p>
+        </w:tc>
+        <w:tc>
+          <w:tcPr>
+            <w:tcW w:w="4644" w:type="dxa"/>
+            <w:tcBorders>
+              <w:top w:val="single" w:sz="6" w:space="0" w:color="auto"/>
+              <w:left w:val="single" w:sz="6" w:space="0" w:color="auto"/>
+              <w:bottom w:val="single" w:sz="6" w:space="0" w:color="auto"/>
+              <w:right w:val="single" w:sz="12" w:space="0" w:color="auto"/>
+            </w:tcBorders>
+          </w:tcPr>
+          <w:p>
+            <w:pPr>
+              <w:pStyle w:val="Title"/>
+              <w:spacing w:before="120" w:after="120"/>
+              <w:jc w:val="left"/>
+              <w:rPr>
+                <w:sz w:val="20"/>
+                <w:lang w:val="en-GB"/>
+              </w:rPr>
+            </w:pPr>
+            <w:r>
+              <w:rPr>
+                <w:sz w:val="20"/>
+                <w:lang w:val="en-GB"/>
+              </w:rPr>
+              <w:t xml:space="preserve">Update </w:t>
+            </w:r>
+            <w:r>
+              <w:rPr>
+                <w:sz w:val="20"/>
+                <w:lang w:val="en-GB"/>
+              </w:rPr>
+              <w:t xml:space="preserve">the doc </w:t>
+            </w:r>
+            <w:r>
+              <w:rPr>
+                <w:sz w:val="20"/>
+                <w:lang w:val="en-GB"/>
+              </w:rPr>
+              <w:t>with finalized Use-Case and Arch/Design diagrams</w:t>
+            </w:r>
+          </w:p>
+        </w:tc>
+      </w:tr>
+      <w:tr>
+        <w:trPr>
+          <w:cantSplit/>
+        </w:trPr>
+        <w:tc>
+          <w:tcPr>
+            <w:tcW w:w="1188" w:type="dxa"/>
+            <w:tcBorders>
+              <w:top w:val="single" w:sz="6" w:space="0" w:color="auto"/>
+              <w:left w:val="single" w:sz="12" w:space="0" w:color="auto"/>
+              <w:bottom w:val="single" w:sz="6" w:space="0" w:color="auto"/>
+              <w:right w:val="single" w:sz="6" w:space="0" w:color="auto"/>
+            </w:tcBorders>
+          </w:tcPr>
+          <w:p>
+            <w:pPr>
+              <w:pStyle w:val="Title"/>
+              <w:spacing w:before="120" w:after="120"/>
+              <w:jc w:val="center"/>
+              <w:rPr>
+                <w:sz w:val="20"/>
+                <w:lang w:val="en-GB"/>
+              </w:rPr>
+            </w:pPr>
+            <w:r>
+              <w:rPr>
+                <w:sz w:val="20"/>
+                <w:lang w:val="en-GB"/>
+              </w:rPr>
               <w:t>3.0</w:t>
             </w:r>
           </w:p>
@@ -2684,7 +2842,21 @@
                 <w:sz w:val="20"/>
                 <w:lang w:val="en-GB"/>
               </w:rPr>
-              <w:t>RAM/TURS (Baseline Version)</w:t>
+              <w:t>RAM/TURS (</w:t>
+            </w:r>
+            <w:r>
+              <w:rPr>
+                <w:sz w:val="20"/>
+                <w:lang w:val="en-GB"/>
+              </w:rPr>
+              <w:t>Final</w:t>
+            </w:r>
+            <w:r>
+              <w:rPr>
+                <w:sz w:val="20"/>
+                <w:lang w:val="en-GB"/>
+              </w:rPr>
+              <w:t xml:space="preserve"> Version)</w:t>
             </w:r>
           </w:p>
         </w:tc>
@@ -2767,7 +2939,28 @@
                 <w:sz w:val="20"/>
                 <w:lang w:val="en-GB"/>
               </w:rPr>
-              <w:t>/SERIS’ on x-Xxx-201x</w:t>
+              <w:t>/SERIS’ on x-</w:t>
+            </w:r>
+            <w:r>
+              <w:rPr>
+                <w:sz w:val="20"/>
+                <w:lang w:val="en-GB"/>
+              </w:rPr>
+              <w:t>Jan</w:t>
+            </w:r>
+            <w:r>
+              <w:rPr>
+                <w:sz w:val="20"/>
+                <w:lang w:val="en-GB"/>
+              </w:rPr>
+              <w:t>-201</w:t>
+            </w:r>
+            <w:r>
+              <w:rPr>
+                <w:sz w:val="20"/>
+                <w:lang w:val="en-GB"/>
+              </w:rPr>
+              <w:t>9</w:t>
             </w:r>
           </w:p>
         </w:tc>
@@ -2874,7 +3067,7 @@
         <w:rPr>
           <w:noProof/>
         </w:rPr>
-        <w:instrText xml:space="preserve"> PAGEREF _Toc532986193 \h </w:instrText>
+        <w:instrText xml:space="preserve"> PAGEREF _Toc535238179 \h </w:instrText>
       </w:r>
       <w:r>
         <w:rPr>
@@ -2954,7 +3147,7 @@
         <w:rPr>
           <w:noProof/>
         </w:rPr>
-        <w:instrText xml:space="preserve"> PAGEREF _Toc532986194 \h </w:instrText>
+        <w:instrText xml:space="preserve"> PAGEREF _Toc535238180 \h </w:instrText>
       </w:r>
       <w:r>
         <w:rPr>
@@ -3034,7 +3227,7 @@
         <w:rPr>
           <w:noProof/>
         </w:rPr>
-        <w:instrText xml:space="preserve"> PAGEREF _Toc532986195 \h </w:instrText>
+        <w:instrText xml:space="preserve"> PAGEREF _Toc535238181 \h </w:instrText>
       </w:r>
       <w:r>
         <w:rPr>
@@ -3114,7 +3307,7 @@
         <w:rPr>
           <w:noProof/>
         </w:rPr>
-        <w:instrText xml:space="preserve"> PAGEREF _Toc532986196 \h </w:instrText>
+        <w:instrText xml:space="preserve"> PAGEREF _Toc535238182 \h </w:instrText>
       </w:r>
       <w:r>
         <w:rPr>
@@ -3194,7 +3387,7 @@
         <w:rPr>
           <w:noProof/>
         </w:rPr>
-        <w:instrText xml:space="preserve"> PAGEREF _Toc532986197 \h </w:instrText>
+        <w:instrText xml:space="preserve"> PAGEREF _Toc535238183 \h </w:instrText>
       </w:r>
       <w:r>
         <w:rPr>
@@ -3274,7 +3467,7 @@
         <w:rPr>
           <w:noProof/>
         </w:rPr>
-        <w:instrText xml:space="preserve"> PAGEREF _Toc532986198 \h </w:instrText>
+        <w:instrText xml:space="preserve"> PAGEREF _Toc535238184 \h </w:instrText>
       </w:r>
       <w:r>
         <w:rPr>
@@ -3354,7 +3547,7 @@
         <w:rPr>
           <w:noProof/>
         </w:rPr>
-        <w:instrText xml:space="preserve"> PAGEREF _Toc532986199 \h </w:instrText>
+        <w:instrText xml:space="preserve"> PAGEREF _Toc535238185 \h </w:instrText>
       </w:r>
       <w:r>
         <w:rPr>
@@ -3434,7 +3627,7 @@
         <w:rPr>
           <w:noProof/>
         </w:rPr>
-        <w:instrText xml:space="preserve"> PAGEREF _Toc532986200 \h </w:instrText>
+        <w:instrText xml:space="preserve"> PAGEREF _Toc535238186 \h </w:instrText>
       </w:r>
       <w:r>
         <w:rPr>
@@ -3516,7 +3709,7 @@
         <w:rPr>
           <w:noProof/>
         </w:rPr>
-        <w:instrText xml:space="preserve"> PAGEREF _Toc532986201 \h </w:instrText>
+        <w:instrText xml:space="preserve"> PAGEREF _Toc535238187 \h </w:instrText>
       </w:r>
       <w:r>
         <w:rPr>
@@ -3596,7 +3789,7 @@
         <w:rPr>
           <w:noProof/>
         </w:rPr>
-        <w:instrText xml:space="preserve"> PAGEREF _Toc532986202 \h </w:instrText>
+        <w:instrText xml:space="preserve"> PAGEREF _Toc535238188 \h </w:instrText>
       </w:r>
       <w:r>
         <w:rPr>
@@ -3676,7 +3869,7 @@
         <w:rPr>
           <w:noProof/>
         </w:rPr>
-        <w:instrText xml:space="preserve"> PAGEREF _Toc532986203 \h </w:instrText>
+        <w:instrText xml:space="preserve"> PAGEREF _Toc535238189 \h </w:instrText>
       </w:r>
       <w:r>
         <w:rPr>
@@ -3756,7 +3949,7 @@
         <w:rPr>
           <w:noProof/>
         </w:rPr>
-        <w:instrText xml:space="preserve"> PAGEREF _Toc532986204 \h </w:instrText>
+        <w:instrText xml:space="preserve"> PAGEREF _Toc535238190 \h </w:instrText>
       </w:r>
       <w:r>
         <w:rPr>
@@ -3836,7 +4029,7 @@
         <w:rPr>
           <w:noProof/>
         </w:rPr>
-        <w:instrText xml:space="preserve"> PAGEREF _Toc532986205 \h </w:instrText>
+        <w:instrText xml:space="preserve"> PAGEREF _Toc535238191 \h </w:instrText>
       </w:r>
       <w:r>
         <w:rPr>
@@ -3916,7 +4109,7 @@
         <w:rPr>
           <w:noProof/>
         </w:rPr>
-        <w:instrText xml:space="preserve"> PAGEREF _Toc532986206 \h </w:instrText>
+        <w:instrText xml:space="preserve"> PAGEREF _Toc535238192 \h </w:instrText>
       </w:r>
       <w:r>
         <w:rPr>
@@ -3996,7 +4189,7 @@
         <w:rPr>
           <w:noProof/>
         </w:rPr>
-        <w:instrText xml:space="preserve"> PAGEREF _Toc532986207 \h </w:instrText>
+        <w:instrText xml:space="preserve"> PAGEREF _Toc535238193 \h </w:instrText>
       </w:r>
       <w:r>
         <w:rPr>
@@ -4078,7 +4271,7 @@
         <w:rPr>
           <w:noProof/>
         </w:rPr>
-        <w:instrText xml:space="preserve"> PAGEREF _Toc532986208 \h </w:instrText>
+        <w:instrText xml:space="preserve"> PAGEREF _Toc535238194 \h </w:instrText>
       </w:r>
       <w:r>
         <w:rPr>
@@ -4158,7 +4351,7 @@
         <w:rPr>
           <w:noProof/>
         </w:rPr>
-        <w:instrText xml:space="preserve"> PAGEREF _Toc532986209 \h </w:instrText>
+        <w:instrText xml:space="preserve"> PAGEREF _Toc535238195 \h </w:instrText>
       </w:r>
       <w:r>
         <w:rPr>
@@ -4175,7 +4368,7 @@
         <w:rPr>
           <w:noProof/>
         </w:rPr>
-        <w:t>14</w:t>
+        <w:t>13</w:t>
       </w:r>
       <w:r>
         <w:rPr>
@@ -4238,7 +4431,7 @@
         <w:rPr>
           <w:noProof/>
         </w:rPr>
-        <w:instrText xml:space="preserve"> PAGEREF _Toc532986210 \h </w:instrText>
+        <w:instrText xml:space="preserve"> PAGEREF _Toc535238196 \h </w:instrText>
       </w:r>
       <w:r>
         <w:rPr>
@@ -4255,7 +4448,7 @@
         <w:rPr>
           <w:noProof/>
         </w:rPr>
-        <w:t>15</w:t>
+        <w:t>14</w:t>
       </w:r>
       <w:r>
         <w:rPr>
@@ -4318,7 +4511,7 @@
         <w:rPr>
           <w:noProof/>
         </w:rPr>
-        <w:instrText xml:space="preserve"> PAGEREF _Toc532986211 \h </w:instrText>
+        <w:instrText xml:space="preserve"> PAGEREF _Toc535238197 \h </w:instrText>
       </w:r>
       <w:r>
         <w:rPr>
@@ -4335,7 +4528,7 @@
         <w:rPr>
           <w:noProof/>
         </w:rPr>
-        <w:t>18</w:t>
+        <w:t>17</w:t>
       </w:r>
       <w:r>
         <w:rPr>
@@ -4400,7 +4593,7 @@
         <w:rPr>
           <w:noProof/>
         </w:rPr>
-        <w:instrText xml:space="preserve"> PAGEREF _Toc532986212 \h </w:instrText>
+        <w:instrText xml:space="preserve"> PAGEREF _Toc535238198 \h </w:instrText>
       </w:r>
       <w:r>
         <w:rPr>
@@ -4417,7 +4610,7 @@
         <w:rPr>
           <w:noProof/>
         </w:rPr>
-        <w:t>19</w:t>
+        <w:t>18</w:t>
       </w:r>
       <w:r>
         <w:rPr>
@@ -4480,7 +4673,7 @@
         <w:rPr>
           <w:noProof/>
         </w:rPr>
-        <w:instrText xml:space="preserve"> PAGEREF _Toc532986213 \h </w:instrText>
+        <w:instrText xml:space="preserve"> PAGEREF _Toc535238199 \h </w:instrText>
       </w:r>
       <w:r>
         <w:rPr>
@@ -4497,7 +4690,7 @@
         <w:rPr>
           <w:noProof/>
         </w:rPr>
-        <w:t>19</w:t>
+        <w:t>18</w:t>
       </w:r>
       <w:r>
         <w:rPr>
@@ -4528,7 +4721,7 @@
       <w:bookmarkStart w:id="2" w:name="_Toc360684088"/>
       <w:bookmarkStart w:id="3" w:name="_Toc360686144"/>
       <w:bookmarkStart w:id="4" w:name="_Toc360686488"/>
-      <w:bookmarkStart w:id="5" w:name="_Toc532986193"/>
+      <w:bookmarkStart w:id="5" w:name="_Toc535238179"/>
       <w:r>
         <w:rPr>
           <w:sz w:val="20"/>
@@ -4548,7 +4741,7 @@
           <w:sz w:val="20"/>
         </w:rPr>
       </w:pPr>
-      <w:bookmarkStart w:id="6" w:name="_Toc532986194"/>
+      <w:bookmarkStart w:id="6" w:name="_Toc535238180"/>
       <w:r>
         <w:rPr>
           <w:sz w:val="20"/>
@@ -4668,7 +4861,7 @@
           <w:sz w:val="20"/>
         </w:rPr>
       </w:pPr>
-      <w:bookmarkStart w:id="7" w:name="_Toc532986195"/>
+      <w:bookmarkStart w:id="7" w:name="_Toc535238181"/>
       <w:r>
         <w:rPr>
           <w:sz w:val="20"/>
@@ -4749,7 +4942,7 @@
           <w:sz w:val="20"/>
         </w:rPr>
       </w:pPr>
-      <w:bookmarkStart w:id="8" w:name="_Toc532986196"/>
+      <w:bookmarkStart w:id="8" w:name="_Toc535238182"/>
       <w:r>
         <w:rPr>
           <w:sz w:val="20"/>
@@ -4773,7 +4966,7 @@
           <w:sz w:val="20"/>
         </w:rPr>
       </w:pPr>
-      <w:bookmarkStart w:id="9" w:name="_Toc532986197"/>
+      <w:bookmarkStart w:id="9" w:name="_Toc535238183"/>
       <w:r>
         <w:rPr>
           <w:sz w:val="20"/>
@@ -4838,7 +5031,7 @@
           <w:sz w:val="20"/>
         </w:rPr>
       </w:pPr>
-      <w:bookmarkStart w:id="10" w:name="_Toc532986198"/>
+      <w:bookmarkStart w:id="10" w:name="_Toc535238184"/>
       <w:r>
         <w:rPr>
           <w:sz w:val="20"/>
@@ -4873,7 +5066,7 @@
           <w:sz w:val="20"/>
         </w:rPr>
       </w:pPr>
-      <w:bookmarkStart w:id="11" w:name="_Toc532986199"/>
+      <w:bookmarkStart w:id="11" w:name="_Toc535238185"/>
       <w:r>
         <w:rPr>
           <w:sz w:val="20"/>
@@ -5040,7 +5233,7 @@
           <w:sz w:val="20"/>
         </w:rPr>
       </w:pPr>
-      <w:bookmarkStart w:id="12" w:name="_Toc532986200"/>
+      <w:bookmarkStart w:id="12" w:name="_Toc535238186"/>
       <w:r>
         <w:rPr>
           <w:sz w:val="20"/>
@@ -5367,7 +5560,7 @@
           <w:sz w:val="20"/>
         </w:rPr>
       </w:pPr>
-      <w:bookmarkStart w:id="13" w:name="_Toc532986201"/>
+      <w:bookmarkStart w:id="13" w:name="_Toc535238187"/>
       <w:r>
         <w:rPr>
           <w:sz w:val="20"/>
@@ -5384,7 +5577,7 @@
           <w:sz w:val="20"/>
         </w:rPr>
       </w:pPr>
-      <w:bookmarkStart w:id="14" w:name="_Toc532986202"/>
+      <w:bookmarkStart w:id="14" w:name="_Toc535238188"/>
       <w:r>
         <w:rPr>
           <w:sz w:val="20"/>
@@ -5519,7 +5712,7 @@
           <w:sz w:val="20"/>
         </w:rPr>
       </w:pPr>
-      <w:bookmarkStart w:id="15" w:name="_Toc532986203"/>
+      <w:bookmarkStart w:id="15" w:name="_Toc535238189"/>
       <w:r>
         <w:rPr>
           <w:sz w:val="20"/>
@@ -5763,7 +5956,7 @@
           <w:sz w:val="20"/>
         </w:rPr>
       </w:pPr>
-      <w:bookmarkStart w:id="16" w:name="_Toc532986204"/>
+      <w:bookmarkStart w:id="16" w:name="_Toc535238190"/>
       <w:r>
         <w:rPr>
           <w:sz w:val="20"/>
@@ -6185,7 +6378,7 @@
           <w:sz w:val="20"/>
         </w:rPr>
       </w:pPr>
-      <w:bookmarkStart w:id="17" w:name="_Toc532986205"/>
+      <w:bookmarkStart w:id="17" w:name="_Toc535238191"/>
       <w:r>
         <w:rPr>
           <w:sz w:val="20"/>
@@ -6320,7 +6513,7 @@
           <w:sz w:val="20"/>
         </w:rPr>
       </w:pPr>
-      <w:bookmarkStart w:id="18" w:name="_Toc532986206"/>
+      <w:bookmarkStart w:id="18" w:name="_Toc535238192"/>
       <w:r>
         <w:rPr>
           <w:sz w:val="20"/>
@@ -6372,7 +6565,7 @@
           <w:sz w:val="20"/>
         </w:rPr>
       </w:pPr>
-      <w:bookmarkStart w:id="19" w:name="_Toc532986207"/>
+      <w:bookmarkStart w:id="19" w:name="_Toc535238193"/>
       <w:r>
         <w:rPr>
           <w:sz w:val="20"/>
@@ -6601,7 +6794,7 @@
           <w:sz w:val="20"/>
         </w:rPr>
       </w:pPr>
-      <w:bookmarkStart w:id="20" w:name="_Toc532986208"/>
+      <w:bookmarkStart w:id="20" w:name="_Toc535238194"/>
       <w:r>
         <w:rPr>
           <w:sz w:val="20"/>
@@ -6619,7 +6812,16 @@
         <w:t xml:space="preserve">This section describes the functional requirements of the </w:t>
       </w:r>
       <w:r>
-        <w:t>RAMA</w:t>
+        <w:t>RAM</w:t>
+      </w:r>
+      <w:r>
+        <w:t xml:space="preserve"> </w:t>
+      </w:r>
+      <w:r>
+        <w:t>A</w:t>
+      </w:r>
+      <w:r>
+        <w:t>pp</w:t>
       </w:r>
       <w:r>
         <w:t xml:space="preserve">. Figure 1 below present an overview of the system, showing the main components of the application and the roles of the users. </w:t>
@@ -6628,18 +6830,17 @@
     <w:p>
       <w:pPr>
         <w:spacing w:before="120"/>
-        <w:jc w:val="center"/>
-      </w:pPr>
-      <w:r>
-        <w:rPr>
-          <w:noProof/>
-          <w:lang w:eastAsia="en-GB"/>
+      </w:pPr>
+      <w:r>
+        <w:rPr>
+          <w:noProof/>
+          <w:lang w:val="en-US"/>
         </w:rPr>
         <w:drawing>
-          <wp:inline distT="0" distB="0" distL="0" distR="0" wp14:anchorId="4436D280" wp14:editId="2963C2D3">
-            <wp:extent cx="5733415" cy="3618912"/>
-            <wp:effectExtent l="0" t="0" r="0" b="635"/>
-            <wp:docPr id="7" name="Picture 7"/>
+          <wp:inline distT="0" distB="0" distL="0" distR="0" wp14:anchorId="23879E27" wp14:editId="0AFB130E">
+            <wp:extent cx="5733415" cy="4334976"/>
+            <wp:effectExtent l="19050" t="19050" r="19685" b="27940"/>
+            <wp:docPr id="9" name="Picture 9"/>
             <wp:cNvGraphicFramePr>
               <a:graphicFrameLocks xmlns:a="http://schemas.openxmlformats.org/drawingml/2006/main" noChangeAspect="1"/>
             </wp:cNvGraphicFramePr>
@@ -6647,7 +6848,7 @@
               <a:graphicData uri="http://schemas.openxmlformats.org/drawingml/2006/picture">
                 <pic:pic xmlns:pic="http://schemas.openxmlformats.org/drawingml/2006/picture">
                   <pic:nvPicPr>
-                    <pic:cNvPr id="5" name="SERIS-HLD-Horizontal.png"/>
+                    <pic:cNvPr id="6" name="SERIS-HLD.png"/>
                     <pic:cNvPicPr/>
                   </pic:nvPicPr>
                   <pic:blipFill>
@@ -6665,11 +6866,16 @@
                   <pic:spPr>
                     <a:xfrm>
                       <a:off x="0" y="0"/>
-                      <a:ext cx="5733415" cy="3618912"/>
+                      <a:ext cx="5733415" cy="4334976"/>
                     </a:xfrm>
                     <a:prstGeom prst="rect">
                       <a:avLst/>
                     </a:prstGeom>
+                    <a:ln w="19050">
+                      <a:solidFill>
+                        <a:schemeClr val="tx1"/>
+                      </a:solidFill>
+                    </a:ln>
                   </pic:spPr>
                 </pic:pic>
               </a:graphicData>
@@ -6708,21 +6914,28 @@
         <w:t xml:space="preserve">The below is Requirements level Use Case Model for the Application for understanding the features application will provide. </w:t>
       </w:r>
     </w:p>
-    <w:p>
-      <w:pPr>
-        <w:ind w:left="1440"/>
+    <w:p/>
+    <w:p>
+      <w:pPr>
+        <w:ind w:left="360"/>
         <w:jc w:val="center"/>
-      </w:pPr>
-      <w:r>
         <w:rPr>
           <w:noProof/>
           <w:lang w:eastAsia="en-GB"/>
         </w:rPr>
+      </w:pPr>
+    </w:p>
+    <w:p>
+      <w:r>
+        <w:rPr>
+          <w:noProof/>
+          <w:lang w:val="en-US"/>
+        </w:rPr>
         <w:drawing>
-          <wp:inline distT="0" distB="0" distL="0" distR="0" wp14:anchorId="7A89CE66" wp14:editId="13C00B2E">
-            <wp:extent cx="3860800" cy="3708400"/>
-            <wp:effectExtent l="0" t="0" r="0" b="0"/>
-            <wp:docPr id="4" name="Picture 4"/>
+          <wp:inline distT="0" distB="0" distL="0" distR="0" wp14:anchorId="4D44EE29" wp14:editId="2F80F2CB">
+            <wp:extent cx="5733415" cy="6965242"/>
+            <wp:effectExtent l="19050" t="19050" r="19685" b="26670"/>
+            <wp:docPr id="5" name="Picture 5"/>
             <wp:cNvGraphicFramePr>
               <a:graphicFrameLocks xmlns:a="http://schemas.openxmlformats.org/drawingml/2006/main" noChangeAspect="1"/>
             </wp:cNvGraphicFramePr>
@@ -6730,8 +6943,10 @@
               <a:graphicData uri="http://schemas.openxmlformats.org/drawingml/2006/picture">
                 <pic:pic xmlns:pic="http://schemas.openxmlformats.org/drawingml/2006/picture">
                   <pic:nvPicPr>
-                    <pic:cNvPr id="7" name="uc1.png"/>
-                    <pic:cNvPicPr/>
+                    <pic:cNvPr id="0" name="Picture 2"/>
+                    <pic:cNvPicPr>
+                      <a:picLocks noChangeAspect="1" noChangeArrowheads="1"/>
+                    </pic:cNvPicPr>
                   </pic:nvPicPr>
                   <pic:blipFill>
                     <a:blip r:embed="rId18">
@@ -6741,18 +6956,25 @@
                         </a:ext>
                       </a:extLst>
                     </a:blip>
+                    <a:srcRect/>
                     <a:stretch>
                       <a:fillRect/>
                     </a:stretch>
                   </pic:blipFill>
-                  <pic:spPr>
+                  <pic:spPr bwMode="auto">
                     <a:xfrm>
                       <a:off x="0" y="0"/>
-                      <a:ext cx="3860800" cy="3708400"/>
+                      <a:ext cx="5733415" cy="6965242"/>
                     </a:xfrm>
                     <a:prstGeom prst="rect">
                       <a:avLst/>
                     </a:prstGeom>
+                    <a:noFill/>
+                    <a:ln w="19050">
+                      <a:solidFill>
+                        <a:schemeClr val="tx1"/>
+                      </a:solidFill>
+                    </a:ln>
                   </pic:spPr>
                 </pic:pic>
               </a:graphicData>
@@ -6763,57 +6985,11 @@
     </w:p>
     <w:p>
       <w:pPr>
-        <w:ind w:left="1440"/>
-        <w:jc w:val="center"/>
-      </w:pPr>
-      <w:r>
         <w:rPr>
           <w:noProof/>
           <w:lang w:eastAsia="en-GB"/>
         </w:rPr>
-        <w:lastRenderedPageBreak/>
-        <w:drawing>
-          <wp:inline distT="0" distB="0" distL="0" distR="0" wp14:anchorId="26F54FFA" wp14:editId="2C09FE1E">
-            <wp:extent cx="5525616" cy="7859949"/>
-            <wp:effectExtent l="0" t="0" r="0" b="1905"/>
-            <wp:docPr id="8" name="Picture 8"/>
-            <wp:cNvGraphicFramePr>
-              <a:graphicFrameLocks xmlns:a="http://schemas.openxmlformats.org/drawingml/2006/main" noChangeAspect="1"/>
-            </wp:cNvGraphicFramePr>
-            <a:graphic xmlns:a="http://schemas.openxmlformats.org/drawingml/2006/main">
-              <a:graphicData uri="http://schemas.openxmlformats.org/drawingml/2006/picture">
-                <pic:pic xmlns:pic="http://schemas.openxmlformats.org/drawingml/2006/picture">
-                  <pic:nvPicPr>
-                    <pic:cNvPr id="7" name="uc2.png"/>
-                    <pic:cNvPicPr/>
-                  </pic:nvPicPr>
-                  <pic:blipFill>
-                    <a:blip r:embed="rId19">
-                      <a:extLst>
-                        <a:ext uri="{28A0092B-C50C-407E-A947-70E740481C1C}">
-                          <a14:useLocalDpi xmlns:a14="http://schemas.microsoft.com/office/drawing/2010/main" val="0"/>
-                        </a:ext>
-                      </a:extLst>
-                    </a:blip>
-                    <a:stretch>
-                      <a:fillRect/>
-                    </a:stretch>
-                  </pic:blipFill>
-                  <pic:spPr>
-                    <a:xfrm>
-                      <a:off x="0" y="0"/>
-                      <a:ext cx="5529871" cy="7866002"/>
-                    </a:xfrm>
-                    <a:prstGeom prst="rect">
-                      <a:avLst/>
-                    </a:prstGeom>
-                  </pic:spPr>
-                </pic:pic>
-              </a:graphicData>
-            </a:graphic>
-          </wp:inline>
-        </w:drawing>
-      </w:r>
+      </w:pPr>
     </w:p>
     <w:p>
       <w:pPr>
@@ -6839,7 +7015,7 @@
           <w:sz w:val="20"/>
         </w:rPr>
       </w:pPr>
-      <w:bookmarkStart w:id="21" w:name="_Toc532986209"/>
+      <w:bookmarkStart w:id="21" w:name="_Toc535238195"/>
       <w:r>
         <w:rPr>
           <w:sz w:val="20"/>
@@ -7290,7 +7466,7 @@
           <w:sz w:val="20"/>
         </w:rPr>
       </w:pPr>
-      <w:bookmarkStart w:id="22" w:name="_Toc532986210"/>
+      <w:bookmarkStart w:id="22" w:name="_Toc535238196"/>
       <w:r>
         <w:rPr>
           <w:sz w:val="20"/>
@@ -8183,6 +8359,18 @@
           <w:i/>
         </w:rPr>
         <w:t xml:space="preserve"> </w:t>
+      </w:r>
+    </w:p>
+    <w:p>
+      <w:pPr>
+        <w:pStyle w:val="ListParagraph"/>
+        <w:numPr>
+          <w:ilvl w:val="0"/>
+          <w:numId w:val="25"/>
+        </w:numPr>
+      </w:pPr>
+      <w:r>
+        <w:t xml:space="preserve">The ‘fast data’ is required to be retained for a maximum period of 2 calendar days.  The ‘fast data’ beyond 2 calendar is to be periodically cleaned-up </w:t>
       </w:r>
     </w:p>
     <w:p>
@@ -8703,7 +8891,6 @@
         <w:jc w:val="both"/>
       </w:pPr>
       <w:r>
-        <w:lastRenderedPageBreak/>
         <w:t xml:space="preserve">A single unified line graph is required to be provisioned for concise visualization.  The graph should be customizable, dynamically and interactively for a selected station.  </w:t>
       </w:r>
       <w:r>
@@ -9034,7 +9221,7 @@
           <w:sz w:val="20"/>
         </w:rPr>
       </w:pPr>
-      <w:bookmarkStart w:id="23" w:name="_Toc532986211"/>
+      <w:bookmarkStart w:id="23" w:name="_Toc535238197"/>
       <w:r>
         <w:rPr>
           <w:sz w:val="20"/>
@@ -9103,7 +9290,7 @@
           <w:sz w:val="20"/>
         </w:rPr>
       </w:pPr>
-      <w:bookmarkStart w:id="24" w:name="_Toc532986212"/>
+      <w:bookmarkStart w:id="24" w:name="_Toc535238198"/>
       <w:r>
         <w:rPr>
           <w:sz w:val="20"/>
@@ -9139,7 +9326,7 @@
           <w:sz w:val="20"/>
         </w:rPr>
       </w:pPr>
-      <w:bookmarkStart w:id="25" w:name="_Toc532986213"/>
+      <w:bookmarkStart w:id="25" w:name="_Toc535238199"/>
       <w:r>
         <w:rPr>
           <w:sz w:val="20"/>
@@ -9468,10 +9655,10 @@
           <v:path o:extrusionok="f" gradientshapeok="t" o:connecttype="rect"/>
           <o:lock v:ext="edit" aspectratio="t"/>
         </v:shapetype>
-        <v:shape id="_x0000_i1026" type="#_x0000_t75" alt="" style="width:59.1pt;height:39.4pt;mso-width-percent:0;mso-height-percent:0;mso-width-percent:0;mso-height-percent:0" o:ole="">
+        <v:shape id="_x0000_i1026" type="#_x0000_t75" alt="" style="width:58.9pt;height:39.25pt;mso-width-percent:0;mso-height-percent:0;mso-width-percent:0;mso-height-percent:0" o:ole="">
           <v:imagedata r:id="rId1" o:title=""/>
         </v:shape>
-        <o:OLEObject Type="Embed" ProgID="Word.Picture.8" ShapeID="_x0000_i1026" DrawAspect="Content" ObjectID="_1606728042" r:id="rId2"/>
+        <o:OLEObject Type="Embed" ProgID="Word.Picture.8" ShapeID="_x0000_i1026" DrawAspect="Content" ObjectID="_1609499425" r:id="rId2"/>
       </w:object>
     </w:r>
   </w:p>
@@ -9646,7 +9833,7 @@
         <w:sz w:val="16"/>
         <w:szCs w:val="16"/>
       </w:rPr>
-      <w:t>19</w:t>
+      <w:t>18</w:t>
     </w:r>
     <w:r>
       <w:rPr>
@@ -9873,7 +10060,7 @@
   <w:abstractNum w:abstractNumId="3">
     <w:nsid w:val="04A27C36"/>
     <w:multiLevelType w:val="hybridMultilevel"/>
-    <w:tmpl w:val="ECDA041C"/>
+    <w:tmpl w:val="E8DE128E"/>
     <w:lvl w:ilvl="0" w:tplc="08090001">
       <w:start w:val="1"/>
       <w:numFmt w:val="bullet"/>
@@ -14765,13 +14952,37 @@
   <a:extraClrSchemeLst/>
   <a:extLst>
     <a:ext uri="{05A4C25C-085E-4340-85A3-A5531E510DB2}">
-      <thm15:themeFamily xmlns:thm15="http://schemas.microsoft.com/office/thememl/2012/main" xmlns="" name="Office Theme" id="{62F939B6-93AF-4DB8-9C6B-D6C7DFDC589F}" vid="{4A3C46E8-61CC-4603-A589-7422A47A8E4A}"/>
+      <thm15:themeFamily xmlns="" xmlns:thm15="http://schemas.microsoft.com/office/thememl/2012/main" name="Office Theme" id="{62F939B6-93AF-4DB8-9C6B-D6C7DFDC589F}" vid="{4A3C46E8-61CC-4603-A589-7422A47A8E4A}"/>
     </a:ext>
   </a:extLst>
 </a:theme>
 </file>
 
 <file path=customXml/item1.xml><?xml version="1.0" encoding="utf-8"?>
+<p:properties xmlns:p="http://schemas.microsoft.com/office/2006/metadata/properties" xmlns:xsi="http://www.w3.org/2001/XMLSchema-instance" xmlns:pc="http://schemas.microsoft.com/office/infopath/2007/PartnerControls">
+  <documentManagement>
+    <last_x0020_updated xmlns="aa606edf-d360-4d28-9266-fcd27bf14afa" xsi:nil="true"/>
+    <SharedWithUsers xmlns="643cc4c9-974a-459b-a4e2-b99cf79270c5">
+      <UserInfo>
+        <DisplayName/>
+        <AccountId xsi:nil="true"/>
+        <AccountType/>
+      </UserInfo>
+    </SharedWithUsers>
+  </documentManagement>
+</p:properties>
+</file>
+
+<file path=customXml/item2.xml><?xml version="1.0" encoding="utf-8"?>
+<?mso-contentType ?>
+<FormTemplates xmlns="http://schemas.microsoft.com/sharepoint/v3/contenttype/forms">
+  <Display>DocumentLibraryForm</Display>
+  <Edit>DocumentLibraryForm</Edit>
+  <New>DocumentLibraryForm</New>
+</FormTemplates>
+</file>
+
+<file path=customXml/item3.xml><?xml version="1.0" encoding="utf-8"?>
 <ct:contentTypeSchema xmlns:ct="http://schemas.microsoft.com/office/2006/metadata/contentType" xmlns:ma="http://schemas.microsoft.com/office/2006/metadata/properties/metaAttributes" ct:_="" ma:_="" ma:contentTypeName="Document" ma:contentTypeID="0x010100C8E325197F898B48A90A7E46E62C04EB" ma:contentTypeVersion="6" ma:contentTypeDescription="Create a new document." ma:contentTypeScope="" ma:versionID="45bf6c6b843f420da7a781387aae65b6">
   <xsd:schema xmlns:xsd="http://www.w3.org/2001/XMLSchema" xmlns:xs="http://www.w3.org/2001/XMLSchema" xmlns:p="http://schemas.microsoft.com/office/2006/metadata/properties" xmlns:ns2="643cc4c9-974a-459b-a4e2-b99cf79270c5" xmlns:ns3="aa606edf-d360-4d28-9266-fcd27bf14afa" targetNamespace="http://schemas.microsoft.com/office/2006/metadata/properties" ma:root="true" ma:fieldsID="33bf902a72c8aba0171457a20b77a55e" ns2:_="" ns3:_="">
     <xsd:import namespace="643cc4c9-974a-459b-a4e2-b99cf79270c5"/>
@@ -14948,35 +15159,30 @@
 </ct:contentTypeSchema>
 </file>
 
-<file path=customXml/item2.xml><?xml version="1.0" encoding="utf-8"?>
-<?mso-contentType ?>
-<FormTemplates xmlns="http://schemas.microsoft.com/sharepoint/v3/contenttype/forms">
-  <Display>DocumentLibraryForm</Display>
-  <Edit>DocumentLibraryForm</Edit>
-  <New>DocumentLibraryForm</New>
-</FormTemplates>
-</file>
-
-<file path=customXml/item3.xml><?xml version="1.0" encoding="utf-8"?>
-<p:properties xmlns:p="http://schemas.microsoft.com/office/2006/metadata/properties" xmlns:xsi="http://www.w3.org/2001/XMLSchema-instance" xmlns:pc="http://schemas.microsoft.com/office/infopath/2007/PartnerControls">
-  <documentManagement>
-    <last_x0020_updated xmlns="aa606edf-d360-4d28-9266-fcd27bf14afa" xsi:nil="true"/>
-    <SharedWithUsers xmlns="643cc4c9-974a-459b-a4e2-b99cf79270c5">
-      <UserInfo>
-        <DisplayName/>
-        <AccountId xsi:nil="true"/>
-        <AccountType/>
-      </UserInfo>
-    </SharedWithUsers>
-  </documentManagement>
-</p:properties>
-</file>
-
 <file path=customXml/item4.xml><?xml version="1.0" encoding="utf-8"?>
 <b:Sources xmlns:b="http://schemas.openxmlformats.org/officeDocument/2006/bibliography" xmlns="http://schemas.openxmlformats.org/officeDocument/2006/bibliography" SelectedStyle="\APA.XSL" StyleName="APA"/>
 </file>
 
 <file path=customXml/itemProps1.xml><?xml version="1.0" encoding="utf-8"?>
+<ds:datastoreItem xmlns:ds="http://schemas.openxmlformats.org/officeDocument/2006/customXml" ds:itemID="{9A2F955B-67EC-463C-BED5-21F7B5CA3BAD}">
+  <ds:schemaRefs>
+    <ds:schemaRef ds:uri="http://schemas.microsoft.com/office/2006/metadata/properties"/>
+    <ds:schemaRef ds:uri="http://schemas.microsoft.com/office/infopath/2007/PartnerControls"/>
+    <ds:schemaRef ds:uri="aa606edf-d360-4d28-9266-fcd27bf14afa"/>
+    <ds:schemaRef ds:uri="643cc4c9-974a-459b-a4e2-b99cf79270c5"/>
+  </ds:schemaRefs>
+</ds:datastoreItem>
+</file>
+
+<file path=customXml/itemProps2.xml><?xml version="1.0" encoding="utf-8"?>
+<ds:datastoreItem xmlns:ds="http://schemas.openxmlformats.org/officeDocument/2006/customXml" ds:itemID="{E93571E3-2CE9-41A1-BFDC-D2DF3610FA43}">
+  <ds:schemaRefs>
+    <ds:schemaRef ds:uri="http://schemas.microsoft.com/sharepoint/v3/contenttype/forms"/>
+  </ds:schemaRefs>
+</ds:datastoreItem>
+</file>
+
+<file path=customXml/itemProps3.xml><?xml version="1.0" encoding="utf-8"?>
 <ds:datastoreItem xmlns:ds="http://schemas.openxmlformats.org/officeDocument/2006/customXml" ds:itemID="{58DB8868-2BB7-4828-9E33-49D5EE1B2950}">
   <ds:schemaRefs>
     <ds:schemaRef ds:uri="http://schemas.microsoft.com/office/2006/metadata/contentType"/>
@@ -14995,27 +15201,8 @@
 </ds:datastoreItem>
 </file>
 
-<file path=customXml/itemProps2.xml><?xml version="1.0" encoding="utf-8"?>
-<ds:datastoreItem xmlns:ds="http://schemas.openxmlformats.org/officeDocument/2006/customXml" ds:itemID="{E93571E3-2CE9-41A1-BFDC-D2DF3610FA43}">
-  <ds:schemaRefs>
-    <ds:schemaRef ds:uri="http://schemas.microsoft.com/sharepoint/v3/contenttype/forms"/>
-  </ds:schemaRefs>
-</ds:datastoreItem>
-</file>
-
-<file path=customXml/itemProps3.xml><?xml version="1.0" encoding="utf-8"?>
-<ds:datastoreItem xmlns:ds="http://schemas.openxmlformats.org/officeDocument/2006/customXml" ds:itemID="{9A2F955B-67EC-463C-BED5-21F7B5CA3BAD}">
-  <ds:schemaRefs>
-    <ds:schemaRef ds:uri="http://schemas.microsoft.com/office/2006/metadata/properties"/>
-    <ds:schemaRef ds:uri="http://schemas.microsoft.com/office/infopath/2007/PartnerControls"/>
-    <ds:schemaRef ds:uri="aa606edf-d360-4d28-9266-fcd27bf14afa"/>
-    <ds:schemaRef ds:uri="643cc4c9-974a-459b-a4e2-b99cf79270c5"/>
-  </ds:schemaRefs>
-</ds:datastoreItem>
-</file>
-
 <file path=customXml/itemProps4.xml><?xml version="1.0" encoding="utf-8"?>
-<ds:datastoreItem xmlns:ds="http://schemas.openxmlformats.org/officeDocument/2006/customXml" ds:itemID="{F3E685A6-689B-4F52-8B0B-8DEC0963EA0F}">
+<ds:datastoreItem xmlns:ds="http://schemas.openxmlformats.org/officeDocument/2006/customXml" ds:itemID="{92B9CE34-7CCC-4A4A-8F9D-BD302A54C451}">
   <ds:schemaRefs>
     <ds:schemaRef ds:uri="http://schemas.openxmlformats.org/officeDocument/2006/bibliography"/>
   </ds:schemaRefs>

</xml_diff>